<commit_message>
TaskID#:  ITSN042-IV - Nandkumar Chavan - 04/07/2017 04:19 PM IST
</commit_message>
<xml_diff>
--- a/nandkumarchavan_04072017.docx
+++ b/nandkumarchavan_04072017.docx
@@ -877,8 +877,6 @@
                 <w:rFonts w:cs="Rod"/>
               </w:rPr>
             </w:pPr>
-            <w:bookmarkStart w:id="2" w:name="_GoBack"/>
-            <w:bookmarkEnd w:id="2"/>
           </w:p>
         </w:tc>
         <w:tc>
@@ -968,7 +966,7 @@
                   <w10:borderbottom type="single" width="12"/>
                   <w10:borderright type="single" width="12"/>
                 </v:shape>
-                <o:OLEObject Type="Embed" ProgID="PBrush" ShapeID="_x0000_i1025" DrawAspect="Content" ObjectID="_1553078740" r:id="rId12"/>
+                <o:OLEObject Type="Embed" ProgID="PBrush" ShapeID="_x0000_i1025" DrawAspect="Content" ObjectID="_1553085355" r:id="rId12"/>
               </w:object>
             </w:r>
           </w:p>
@@ -1087,21 +1085,15 @@
               <w:rPr>
                 <w:b/>
               </w:rPr>
-              <w:t xml:space="preserve">for </w:t>
-            </w:r>
-            <w:proofErr w:type="spellStart"/>
-            <w:r>
-              <w:rPr>
-                <w:b/>
-              </w:rPr>
-              <w:t>JQuesy</w:t>
-            </w:r>
-            <w:proofErr w:type="spellEnd"/>
-            <w:r>
-              <w:rPr>
-                <w:b/>
-              </w:rPr>
-              <w:t xml:space="preserve"> Image dropdown </w:t>
+              <w:t>for JQuer</w:t>
+            </w:r>
+            <w:bookmarkStart w:id="2" w:name="_GoBack"/>
+            <w:bookmarkEnd w:id="2"/>
+            <w:r>
+              <w:rPr>
+                <w:b/>
+              </w:rPr>
+              <w:t xml:space="preserve">y Image dropdown </w:t>
             </w:r>
             <w:proofErr w:type="spellStart"/>
             <w:proofErr w:type="gramStart"/>
@@ -1446,7 +1438,7 @@
                   <w10:borderbottom type="single" width="12"/>
                   <w10:borderright type="single" width="12"/>
                 </v:shape>
-                <o:OLEObject Type="Embed" ProgID="PBrush" ShapeID="_x0000_i1026" DrawAspect="Content" ObjectID="_1553078741" r:id="rId14"/>
+                <o:OLEObject Type="Embed" ProgID="PBrush" ShapeID="_x0000_i1026" DrawAspect="Content" ObjectID="_1553085356" r:id="rId14"/>
               </w:object>
             </w:r>
           </w:p>
@@ -4621,7 +4613,7 @@
 </file>
 
 <file path=customXml/itemProps1.xml><?xml version="1.0" encoding="utf-8"?>
-<ds:datastoreItem xmlns:ds="http://schemas.openxmlformats.org/officeDocument/2006/customXml" ds:itemID="{8DF487A5-B046-471C-B4B3-AFAA3954AD91}">
+<ds:datastoreItem xmlns:ds="http://schemas.openxmlformats.org/officeDocument/2006/customXml" ds:itemID="{BD572496-F3FF-4910-B2D1-0CF99DD28CCC}">
   <ds:schemaRefs>
     <ds:schemaRef ds:uri="http://schemas.openxmlformats.org/officeDocument/2006/bibliography"/>
   </ds:schemaRefs>

</xml_diff>